<commit_message>
feat: add lazy-loading img
</commit_message>
<xml_diff>
--- a/Exercise3/AI response.docx
+++ b/Exercise3/AI response.docx
@@ -32089,7 +32089,7 @@
           <w:szCs w:val="28"/>
         </w:rPr>
         <w:pict w14:anchorId="1BA13EF3">
-          <v:rect id="_x0000_i1057" style="width:0;height:1.5pt" o:hralign="center" o:hrstd="t" o:hr="t" fillcolor="#a0a0a0" stroked="f"/>
+          <v:rect id="_x0000_i1033" style="width:0;height:1.5pt" o:hralign="center" o:hrstd="t" o:hr="t" fillcolor="#a0a0a0" stroked="f"/>
         </w:pict>
       </w:r>
     </w:p>
@@ -32848,7 +32848,7 @@
           <w:szCs w:val="28"/>
         </w:rPr>
         <w:pict w14:anchorId="13F8A674">
-          <v:rect id="_x0000_i1058" style="width:0;height:1.5pt" o:hralign="center" o:hrstd="t" o:hr="t" fillcolor="#a0a0a0" stroked="f"/>
+          <v:rect id="_x0000_i1034" style="width:0;height:1.5pt" o:hralign="center" o:hrstd="t" o:hr="t" fillcolor="#a0a0a0" stroked="f"/>
         </w:pict>
       </w:r>
     </w:p>
@@ -33661,7 +33661,7 @@
           <w:szCs w:val="28"/>
         </w:rPr>
         <w:pict w14:anchorId="45167021">
-          <v:rect id="_x0000_i1059" style="width:0;height:1.5pt" o:hralign="center" o:hrstd="t" o:hr="t" fillcolor="#a0a0a0" stroked="f"/>
+          <v:rect id="_x0000_i1035" style="width:0;height:1.5pt" o:hralign="center" o:hrstd="t" o:hr="t" fillcolor="#a0a0a0" stroked="f"/>
         </w:pict>
       </w:r>
     </w:p>
@@ -34170,7 +34170,7 @@
           <w:szCs w:val="28"/>
         </w:rPr>
         <w:pict w14:anchorId="08D8807A">
-          <v:rect id="_x0000_i1060" style="width:0;height:1.5pt" o:hralign="center" o:hrstd="t" o:hr="t" fillcolor="#a0a0a0" stroked="f"/>
+          <v:rect id="_x0000_i1036" style="width:0;height:1.5pt" o:hralign="center" o:hrstd="t" o:hr="t" fillcolor="#a0a0a0" stroked="f"/>
         </w:pict>
       </w:r>
     </w:p>
@@ -34926,12 +34926,1866 @@
       <w:pPr>
         <w:rPr>
           <w:rFonts w:cstheme="minorHAnsi"/>
-          <w:b/>
-          <w:bCs/>
-          <w:sz w:val="28"/>
-          <w:szCs w:val="28"/>
-        </w:rPr>
-      </w:pPr>
+          <w:sz w:val="28"/>
+          <w:szCs w:val="28"/>
+        </w:rPr>
+      </w:pPr>
+    </w:p>
+    <w:p>
+      <w:pPr>
+        <w:pStyle w:val="ListParagraph"/>
+        <w:numPr>
+          <w:ilvl w:val="0"/>
+          <w:numId w:val="21"/>
+        </w:numPr>
+        <w:rPr>
+          <w:rFonts w:cstheme="minorHAnsi"/>
+          <w:sz w:val="28"/>
+          <w:szCs w:val="28"/>
+        </w:rPr>
+      </w:pPr>
+      <w:r>
+        <w:rPr>
+          <w:rFonts w:cstheme="minorHAnsi"/>
+          <w:sz w:val="28"/>
+          <w:szCs w:val="28"/>
+          <w:highlight w:val="yellow"/>
+        </w:rPr>
+        <w:t xml:space="preserve">Các </w:t>
+      </w:r>
+      <w:proofErr w:type="spellStart"/>
+      <w:r>
+        <w:rPr>
+          <w:rFonts w:cstheme="minorHAnsi"/>
+          <w:sz w:val="28"/>
+          <w:szCs w:val="28"/>
+          <w:highlight w:val="yellow"/>
+        </w:rPr>
+        <w:t>seo</w:t>
+      </w:r>
+      <w:proofErr w:type="spellEnd"/>
+      <w:r>
+        <w:rPr>
+          <w:rFonts w:cstheme="minorHAnsi"/>
+          <w:sz w:val="28"/>
+          <w:szCs w:val="28"/>
+          <w:highlight w:val="yellow"/>
+        </w:rPr>
+        <w:t xml:space="preserve"> </w:t>
+      </w:r>
+      <w:proofErr w:type="spellStart"/>
+      <w:r>
+        <w:rPr>
+          <w:rFonts w:cstheme="minorHAnsi"/>
+          <w:sz w:val="28"/>
+          <w:szCs w:val="28"/>
+          <w:highlight w:val="yellow"/>
+        </w:rPr>
+        <w:t>quan</w:t>
+      </w:r>
+      <w:proofErr w:type="spellEnd"/>
+      <w:r>
+        <w:rPr>
+          <w:rFonts w:cstheme="minorHAnsi"/>
+          <w:sz w:val="28"/>
+          <w:szCs w:val="28"/>
+          <w:highlight w:val="yellow"/>
+        </w:rPr>
+        <w:t xml:space="preserve"> </w:t>
+      </w:r>
+      <w:proofErr w:type="spellStart"/>
+      <w:r>
+        <w:rPr>
+          <w:rFonts w:cstheme="minorHAnsi"/>
+          <w:sz w:val="28"/>
+          <w:szCs w:val="28"/>
+          <w:highlight w:val="yellow"/>
+        </w:rPr>
+        <w:t>trọng</w:t>
+      </w:r>
+      <w:proofErr w:type="spellEnd"/>
+    </w:p>
+    <w:p>
+      <w:pPr>
+        <w:rPr>
+          <w:rFonts w:cstheme="minorHAnsi"/>
+          <w:sz w:val="28"/>
+          <w:szCs w:val="28"/>
+        </w:rPr>
+      </w:pPr>
+      <w:r>
+        <w:rPr>
+          <w:rFonts w:cstheme="minorHAnsi"/>
+          <w:sz w:val="28"/>
+          <w:szCs w:val="28"/>
+        </w:rPr>
+        <w:t xml:space="preserve">Các SEO meta tag </w:t>
+      </w:r>
+      <w:proofErr w:type="spellStart"/>
+      <w:r>
+        <w:rPr>
+          <w:rFonts w:cstheme="minorHAnsi"/>
+          <w:sz w:val="28"/>
+          <w:szCs w:val="28"/>
+        </w:rPr>
+        <w:t>quan</w:t>
+      </w:r>
+      <w:proofErr w:type="spellEnd"/>
+      <w:r>
+        <w:rPr>
+          <w:rFonts w:cstheme="minorHAnsi"/>
+          <w:sz w:val="28"/>
+          <w:szCs w:val="28"/>
+        </w:rPr>
+        <w:t xml:space="preserve"> </w:t>
+      </w:r>
+      <w:proofErr w:type="spellStart"/>
+      <w:r>
+        <w:rPr>
+          <w:rFonts w:cstheme="minorHAnsi"/>
+          <w:sz w:val="28"/>
+          <w:szCs w:val="28"/>
+        </w:rPr>
+        <w:t>trọng</w:t>
+      </w:r>
+      <w:proofErr w:type="spellEnd"/>
+      <w:r>
+        <w:rPr>
+          <w:rFonts w:cstheme="minorHAnsi"/>
+          <w:sz w:val="28"/>
+          <w:szCs w:val="28"/>
+        </w:rPr>
+        <w:t xml:space="preserve"> </w:t>
+      </w:r>
+      <w:proofErr w:type="spellStart"/>
+      <w:r>
+        <w:rPr>
+          <w:rFonts w:cstheme="minorHAnsi"/>
+          <w:sz w:val="28"/>
+          <w:szCs w:val="28"/>
+        </w:rPr>
+        <w:t>nhất</w:t>
+      </w:r>
+      <w:proofErr w:type="spellEnd"/>
+    </w:p>
+    <w:p>
+      <w:pPr>
+        <w:rPr>
+          <w:rFonts w:cstheme="minorHAnsi"/>
+          <w:sz w:val="28"/>
+          <w:szCs w:val="28"/>
+        </w:rPr>
+      </w:pPr>
+      <w:r>
+        <w:rPr>
+          <w:rFonts w:cstheme="minorHAnsi"/>
+          <w:sz w:val="28"/>
+          <w:szCs w:val="28"/>
+        </w:rPr>
+        <w:t>1️</w:t>
+      </w:r>
+      <w:r>
+        <w:rPr>
+          <w:rFonts w:ascii="Segoe UI Symbol" w:hAnsi="Segoe UI Symbol" w:cs="Segoe UI Symbol"/>
+          <w:sz w:val="28"/>
+          <w:szCs w:val="28"/>
+        </w:rPr>
+        <w:t>⃣</w:t>
+      </w:r>
+      <w:r>
+        <w:rPr>
+          <w:rFonts w:cstheme="minorHAnsi"/>
+          <w:sz w:val="28"/>
+          <w:szCs w:val="28"/>
+        </w:rPr>
+        <w:t xml:space="preserve"> Meta Description (</w:t>
+      </w:r>
+      <w:proofErr w:type="spellStart"/>
+      <w:r>
+        <w:rPr>
+          <w:rFonts w:cstheme="minorHAnsi"/>
+          <w:sz w:val="28"/>
+          <w:szCs w:val="28"/>
+        </w:rPr>
+        <w:t>rất</w:t>
+      </w:r>
+      <w:proofErr w:type="spellEnd"/>
+      <w:r>
+        <w:rPr>
+          <w:rFonts w:cstheme="minorHAnsi"/>
+          <w:sz w:val="28"/>
+          <w:szCs w:val="28"/>
+        </w:rPr>
+        <w:t xml:space="preserve"> </w:t>
+      </w:r>
+      <w:proofErr w:type="spellStart"/>
+      <w:r>
+        <w:rPr>
+          <w:rFonts w:cstheme="minorHAnsi"/>
+          <w:sz w:val="28"/>
+          <w:szCs w:val="28"/>
+        </w:rPr>
+        <w:t>quan</w:t>
+      </w:r>
+      <w:proofErr w:type="spellEnd"/>
+      <w:r>
+        <w:rPr>
+          <w:rFonts w:cstheme="minorHAnsi"/>
+          <w:sz w:val="28"/>
+          <w:szCs w:val="28"/>
+        </w:rPr>
+        <w:t xml:space="preserve"> </w:t>
+      </w:r>
+      <w:proofErr w:type="spellStart"/>
+      <w:r>
+        <w:rPr>
+          <w:rFonts w:cstheme="minorHAnsi"/>
+          <w:sz w:val="28"/>
+          <w:szCs w:val="28"/>
+        </w:rPr>
+        <w:t>trọng</w:t>
+      </w:r>
+      <w:proofErr w:type="spellEnd"/>
+      <w:r>
+        <w:rPr>
+          <w:rFonts w:cstheme="minorHAnsi"/>
+          <w:sz w:val="28"/>
+          <w:szCs w:val="28"/>
+        </w:rPr>
+        <w:t>)</w:t>
+      </w:r>
+    </w:p>
+    <w:p>
+      <w:pPr>
+        <w:rPr>
+          <w:rFonts w:cstheme="minorHAnsi"/>
+          <w:sz w:val="28"/>
+          <w:szCs w:val="28"/>
+        </w:rPr>
+      </w:pPr>
+      <w:r>
+        <w:rPr>
+          <w:rFonts w:cstheme="minorHAnsi"/>
+          <w:sz w:val="28"/>
+          <w:szCs w:val="28"/>
+        </w:rPr>
+        <w:t xml:space="preserve">&lt;meta name="description" content="Website </w:t>
+      </w:r>
+      <w:proofErr w:type="spellStart"/>
+      <w:r>
+        <w:rPr>
+          <w:rFonts w:cstheme="minorHAnsi"/>
+          <w:sz w:val="28"/>
+          <w:szCs w:val="28"/>
+        </w:rPr>
+        <w:t>học</w:t>
+      </w:r>
+      <w:proofErr w:type="spellEnd"/>
+      <w:r>
+        <w:rPr>
+          <w:rFonts w:cstheme="minorHAnsi"/>
+          <w:sz w:val="28"/>
+          <w:szCs w:val="28"/>
+        </w:rPr>
+        <w:t xml:space="preserve"> HTML, CSS, JavaScript </w:t>
+      </w:r>
+      <w:proofErr w:type="spellStart"/>
+      <w:r>
+        <w:rPr>
+          <w:rFonts w:cstheme="minorHAnsi"/>
+          <w:sz w:val="28"/>
+          <w:szCs w:val="28"/>
+        </w:rPr>
+        <w:t>cho</w:t>
+      </w:r>
+      <w:proofErr w:type="spellEnd"/>
+      <w:r>
+        <w:rPr>
+          <w:rFonts w:cstheme="minorHAnsi"/>
+          <w:sz w:val="28"/>
+          <w:szCs w:val="28"/>
+        </w:rPr>
+        <w:t xml:space="preserve"> </w:t>
+      </w:r>
+      <w:proofErr w:type="spellStart"/>
+      <w:r>
+        <w:rPr>
+          <w:rFonts w:cstheme="minorHAnsi"/>
+          <w:sz w:val="28"/>
+          <w:szCs w:val="28"/>
+        </w:rPr>
+        <w:t>người</w:t>
+      </w:r>
+      <w:proofErr w:type="spellEnd"/>
+      <w:r>
+        <w:rPr>
+          <w:rFonts w:cstheme="minorHAnsi"/>
+          <w:sz w:val="28"/>
+          <w:szCs w:val="28"/>
+        </w:rPr>
+        <w:t xml:space="preserve"> </w:t>
+      </w:r>
+      <w:proofErr w:type="spellStart"/>
+      <w:r>
+        <w:rPr>
+          <w:rFonts w:cstheme="minorHAnsi"/>
+          <w:sz w:val="28"/>
+          <w:szCs w:val="28"/>
+        </w:rPr>
+        <w:t>mới</w:t>
+      </w:r>
+      <w:proofErr w:type="spellEnd"/>
+      <w:r>
+        <w:rPr>
+          <w:rFonts w:cstheme="minorHAnsi"/>
+          <w:sz w:val="28"/>
+          <w:szCs w:val="28"/>
+        </w:rPr>
+        <w:t xml:space="preserve"> </w:t>
+      </w:r>
+      <w:proofErr w:type="spellStart"/>
+      <w:r>
+        <w:rPr>
+          <w:rFonts w:cstheme="minorHAnsi"/>
+          <w:sz w:val="28"/>
+          <w:szCs w:val="28"/>
+        </w:rPr>
+        <w:t>bắt</w:t>
+      </w:r>
+      <w:proofErr w:type="spellEnd"/>
+      <w:r>
+        <w:rPr>
+          <w:rFonts w:cstheme="minorHAnsi"/>
+          <w:sz w:val="28"/>
+          <w:szCs w:val="28"/>
+        </w:rPr>
+        <w:t xml:space="preserve"> </w:t>
+      </w:r>
+      <w:proofErr w:type="spellStart"/>
+      <w:r>
+        <w:rPr>
+          <w:rFonts w:cstheme="minorHAnsi"/>
+          <w:sz w:val="28"/>
+          <w:szCs w:val="28"/>
+        </w:rPr>
+        <w:t>đầu</w:t>
+      </w:r>
+      <w:proofErr w:type="spellEnd"/>
+      <w:r>
+        <w:rPr>
+          <w:rFonts w:cstheme="minorHAnsi"/>
+          <w:sz w:val="28"/>
+          <w:szCs w:val="28"/>
+        </w:rPr>
+        <w:t>."&gt;</w:t>
+      </w:r>
+    </w:p>
+    <w:p>
+      <w:pPr>
+        <w:rPr>
+          <w:rFonts w:cstheme="minorHAnsi"/>
+          <w:sz w:val="28"/>
+          <w:szCs w:val="28"/>
+        </w:rPr>
+      </w:pPr>
+      <w:r>
+        <w:rPr>
+          <w:rFonts w:ascii="Segoe UI Emoji" w:hAnsi="Segoe UI Emoji" w:cs="Segoe UI Emoji"/>
+          <w:sz w:val="28"/>
+          <w:szCs w:val="28"/>
+        </w:rPr>
+        <w:t>👉</w:t>
+      </w:r>
+      <w:r>
+        <w:rPr>
+          <w:rFonts w:cstheme="minorHAnsi"/>
+          <w:sz w:val="28"/>
+          <w:szCs w:val="28"/>
+        </w:rPr>
+        <w:t xml:space="preserve"> Hiển </w:t>
+      </w:r>
+      <w:proofErr w:type="spellStart"/>
+      <w:r>
+        <w:rPr>
+          <w:rFonts w:cstheme="minorHAnsi"/>
+          <w:sz w:val="28"/>
+          <w:szCs w:val="28"/>
+        </w:rPr>
+        <w:t>thị</w:t>
+      </w:r>
+      <w:proofErr w:type="spellEnd"/>
+      <w:r>
+        <w:rPr>
+          <w:rFonts w:cstheme="minorHAnsi"/>
+          <w:sz w:val="28"/>
+          <w:szCs w:val="28"/>
+        </w:rPr>
+        <w:t xml:space="preserve"> </w:t>
+      </w:r>
+      <w:proofErr w:type="spellStart"/>
+      <w:r>
+        <w:rPr>
+          <w:rFonts w:cstheme="minorHAnsi"/>
+          <w:sz w:val="28"/>
+          <w:szCs w:val="28"/>
+        </w:rPr>
+        <w:t>đoạn</w:t>
+      </w:r>
+      <w:proofErr w:type="spellEnd"/>
+      <w:r>
+        <w:rPr>
+          <w:rFonts w:cstheme="minorHAnsi"/>
+          <w:sz w:val="28"/>
+          <w:szCs w:val="28"/>
+        </w:rPr>
+        <w:t xml:space="preserve"> </w:t>
+      </w:r>
+      <w:proofErr w:type="spellStart"/>
+      <w:r>
+        <w:rPr>
+          <w:rFonts w:cstheme="minorHAnsi"/>
+          <w:sz w:val="28"/>
+          <w:szCs w:val="28"/>
+        </w:rPr>
+        <w:t>mô</w:t>
+      </w:r>
+      <w:proofErr w:type="spellEnd"/>
+      <w:r>
+        <w:rPr>
+          <w:rFonts w:cstheme="minorHAnsi"/>
+          <w:sz w:val="28"/>
+          <w:szCs w:val="28"/>
+        </w:rPr>
+        <w:t xml:space="preserve"> </w:t>
+      </w:r>
+      <w:proofErr w:type="spellStart"/>
+      <w:r>
+        <w:rPr>
+          <w:rFonts w:cstheme="minorHAnsi"/>
+          <w:sz w:val="28"/>
+          <w:szCs w:val="28"/>
+        </w:rPr>
+        <w:t>tả</w:t>
+      </w:r>
+      <w:proofErr w:type="spellEnd"/>
+      <w:r>
+        <w:rPr>
+          <w:rFonts w:cstheme="minorHAnsi"/>
+          <w:sz w:val="28"/>
+          <w:szCs w:val="28"/>
+        </w:rPr>
+        <w:t xml:space="preserve"> </w:t>
+      </w:r>
+      <w:proofErr w:type="spellStart"/>
+      <w:r>
+        <w:rPr>
+          <w:rFonts w:cstheme="minorHAnsi"/>
+          <w:sz w:val="28"/>
+          <w:szCs w:val="28"/>
+        </w:rPr>
+        <w:t>dưới</w:t>
+      </w:r>
+      <w:proofErr w:type="spellEnd"/>
+      <w:r>
+        <w:rPr>
+          <w:rFonts w:cstheme="minorHAnsi"/>
+          <w:sz w:val="28"/>
+          <w:szCs w:val="28"/>
+        </w:rPr>
+        <w:t xml:space="preserve"> </w:t>
+      </w:r>
+      <w:proofErr w:type="spellStart"/>
+      <w:r>
+        <w:rPr>
+          <w:rFonts w:cstheme="minorHAnsi"/>
+          <w:sz w:val="28"/>
+          <w:szCs w:val="28"/>
+        </w:rPr>
+        <w:t>tiêu</w:t>
+      </w:r>
+      <w:proofErr w:type="spellEnd"/>
+      <w:r>
+        <w:rPr>
+          <w:rFonts w:cstheme="minorHAnsi"/>
+          <w:sz w:val="28"/>
+          <w:szCs w:val="28"/>
+        </w:rPr>
+        <w:t xml:space="preserve"> </w:t>
+      </w:r>
+      <w:proofErr w:type="spellStart"/>
+      <w:r>
+        <w:rPr>
+          <w:rFonts w:cstheme="minorHAnsi"/>
+          <w:sz w:val="28"/>
+          <w:szCs w:val="28"/>
+        </w:rPr>
+        <w:t>đề</w:t>
+      </w:r>
+      <w:proofErr w:type="spellEnd"/>
+      <w:r>
+        <w:rPr>
+          <w:rFonts w:cstheme="minorHAnsi"/>
+          <w:sz w:val="28"/>
+          <w:szCs w:val="28"/>
+        </w:rPr>
+        <w:t xml:space="preserve"> </w:t>
+      </w:r>
+      <w:proofErr w:type="spellStart"/>
+      <w:r>
+        <w:rPr>
+          <w:rFonts w:cstheme="minorHAnsi"/>
+          <w:sz w:val="28"/>
+          <w:szCs w:val="28"/>
+        </w:rPr>
+        <w:t>trên</w:t>
+      </w:r>
+      <w:proofErr w:type="spellEnd"/>
+      <w:r>
+        <w:rPr>
+          <w:rFonts w:cstheme="minorHAnsi"/>
+          <w:sz w:val="28"/>
+          <w:szCs w:val="28"/>
+        </w:rPr>
+        <w:t xml:space="preserve"> Google</w:t>
+      </w:r>
+      <w:r>
+        <w:rPr>
+          <w:rFonts w:cstheme="minorHAnsi"/>
+          <w:sz w:val="28"/>
+          <w:szCs w:val="28"/>
+        </w:rPr>
+        <w:br/>
+      </w:r>
+      <w:r>
+        <w:rPr>
+          <w:rFonts w:ascii="Segoe UI Emoji" w:hAnsi="Segoe UI Emoji" w:cs="Segoe UI Emoji"/>
+          <w:sz w:val="28"/>
+          <w:szCs w:val="28"/>
+        </w:rPr>
+        <w:t>👉</w:t>
+      </w:r>
+      <w:r>
+        <w:rPr>
+          <w:rFonts w:cstheme="minorHAnsi"/>
+          <w:sz w:val="28"/>
+          <w:szCs w:val="28"/>
+        </w:rPr>
+        <w:t xml:space="preserve"> </w:t>
+      </w:r>
+      <w:proofErr w:type="spellStart"/>
+      <w:r>
+        <w:rPr>
+          <w:rFonts w:cstheme="minorHAnsi"/>
+          <w:sz w:val="28"/>
+          <w:szCs w:val="28"/>
+        </w:rPr>
+        <w:t>Ảnh</w:t>
+      </w:r>
+      <w:proofErr w:type="spellEnd"/>
+      <w:r>
+        <w:rPr>
+          <w:rFonts w:cstheme="minorHAnsi"/>
+          <w:sz w:val="28"/>
+          <w:szCs w:val="28"/>
+        </w:rPr>
+        <w:t xml:space="preserve"> </w:t>
+      </w:r>
+      <w:proofErr w:type="spellStart"/>
+      <w:r>
+        <w:rPr>
+          <w:rFonts w:cstheme="minorHAnsi"/>
+          <w:sz w:val="28"/>
+          <w:szCs w:val="28"/>
+        </w:rPr>
+        <w:t>hưởng</w:t>
+      </w:r>
+      <w:proofErr w:type="spellEnd"/>
+      <w:r>
+        <w:rPr>
+          <w:rFonts w:cstheme="minorHAnsi"/>
+          <w:sz w:val="28"/>
+          <w:szCs w:val="28"/>
+        </w:rPr>
+        <w:t xml:space="preserve"> </w:t>
+      </w:r>
+      <w:proofErr w:type="spellStart"/>
+      <w:r>
+        <w:rPr>
+          <w:rFonts w:cstheme="minorHAnsi"/>
+          <w:sz w:val="28"/>
+          <w:szCs w:val="28"/>
+        </w:rPr>
+        <w:t>đến</w:t>
+      </w:r>
+      <w:proofErr w:type="spellEnd"/>
+      <w:r>
+        <w:rPr>
+          <w:rFonts w:cstheme="minorHAnsi"/>
+          <w:sz w:val="28"/>
+          <w:szCs w:val="28"/>
+        </w:rPr>
+        <w:t xml:space="preserve"> </w:t>
+      </w:r>
+      <w:proofErr w:type="spellStart"/>
+      <w:r>
+        <w:rPr>
+          <w:rFonts w:cstheme="minorHAnsi"/>
+          <w:sz w:val="28"/>
+          <w:szCs w:val="28"/>
+        </w:rPr>
+        <w:t>tỷ</w:t>
+      </w:r>
+      <w:proofErr w:type="spellEnd"/>
+      <w:r>
+        <w:rPr>
+          <w:rFonts w:cstheme="minorHAnsi"/>
+          <w:sz w:val="28"/>
+          <w:szCs w:val="28"/>
+        </w:rPr>
+        <w:t xml:space="preserve"> </w:t>
+      </w:r>
+      <w:proofErr w:type="spellStart"/>
+      <w:r>
+        <w:rPr>
+          <w:rFonts w:cstheme="minorHAnsi"/>
+          <w:sz w:val="28"/>
+          <w:szCs w:val="28"/>
+        </w:rPr>
+        <w:t>lệ</w:t>
+      </w:r>
+      <w:proofErr w:type="spellEnd"/>
+      <w:r>
+        <w:rPr>
+          <w:rFonts w:cstheme="minorHAnsi"/>
+          <w:sz w:val="28"/>
+          <w:szCs w:val="28"/>
+        </w:rPr>
+        <w:t xml:space="preserve"> </w:t>
+      </w:r>
+      <w:proofErr w:type="spellStart"/>
+      <w:r>
+        <w:rPr>
+          <w:rFonts w:cstheme="minorHAnsi"/>
+          <w:sz w:val="28"/>
+          <w:szCs w:val="28"/>
+        </w:rPr>
+        <w:t>người</w:t>
+      </w:r>
+      <w:proofErr w:type="spellEnd"/>
+      <w:r>
+        <w:rPr>
+          <w:rFonts w:cstheme="minorHAnsi"/>
+          <w:sz w:val="28"/>
+          <w:szCs w:val="28"/>
+        </w:rPr>
+        <w:t xml:space="preserve"> click (CTR)</w:t>
+      </w:r>
+    </w:p>
+    <w:p>
+      <w:pPr>
+        <w:rPr>
+          <w:rFonts w:cstheme="minorHAnsi"/>
+          <w:sz w:val="28"/>
+          <w:szCs w:val="28"/>
+        </w:rPr>
+      </w:pPr>
+      <w:r>
+        <w:rPr>
+          <w:rFonts w:cstheme="minorHAnsi"/>
+          <w:sz w:val="28"/>
+          <w:szCs w:val="28"/>
+        </w:rPr>
+        <w:pict w14:anchorId="7086B149">
+          <v:rect id="_x0000_i1055" style="width:0;height:1.5pt" o:hralign="center" o:hrstd="t" o:hr="t" fillcolor="#a0a0a0" stroked="f"/>
+        </w:pict>
+      </w:r>
+    </w:p>
+    <w:p>
+      <w:pPr>
+        <w:rPr>
+          <w:rFonts w:cstheme="minorHAnsi"/>
+          <w:sz w:val="28"/>
+          <w:szCs w:val="28"/>
+        </w:rPr>
+      </w:pPr>
+      <w:r>
+        <w:rPr>
+          <w:rFonts w:cstheme="minorHAnsi"/>
+          <w:sz w:val="28"/>
+          <w:szCs w:val="28"/>
+        </w:rPr>
+        <w:t>2️</w:t>
+      </w:r>
+      <w:r>
+        <w:rPr>
+          <w:rFonts w:ascii="Segoe UI Symbol" w:hAnsi="Segoe UI Symbol" w:cs="Segoe UI Symbol"/>
+          <w:sz w:val="28"/>
+          <w:szCs w:val="28"/>
+        </w:rPr>
+        <w:t>⃣</w:t>
+      </w:r>
+      <w:r>
+        <w:rPr>
+          <w:rFonts w:cstheme="minorHAnsi"/>
+          <w:sz w:val="28"/>
+          <w:szCs w:val="28"/>
+        </w:rPr>
+        <w:t xml:space="preserve"> Meta Robots</w:t>
+      </w:r>
+    </w:p>
+    <w:p>
+      <w:pPr>
+        <w:rPr>
+          <w:rFonts w:cstheme="minorHAnsi"/>
+          <w:sz w:val="28"/>
+          <w:szCs w:val="28"/>
+        </w:rPr>
+      </w:pPr>
+      <w:r>
+        <w:rPr>
+          <w:rFonts w:cstheme="minorHAnsi"/>
+          <w:sz w:val="28"/>
+          <w:szCs w:val="28"/>
+        </w:rPr>
+        <w:t>&lt;meta name="robots" content="index, follow"&gt;</w:t>
+      </w:r>
+    </w:p>
+    <w:p>
+      <w:pPr>
+        <w:rPr>
+          <w:rFonts w:cstheme="minorHAnsi"/>
+          <w:sz w:val="28"/>
+          <w:szCs w:val="28"/>
+        </w:rPr>
+      </w:pPr>
+      <w:r>
+        <w:rPr>
+          <w:rFonts w:cstheme="minorHAnsi"/>
+          <w:sz w:val="28"/>
+          <w:szCs w:val="28"/>
+        </w:rPr>
+        <w:t xml:space="preserve">Cho Google </w:t>
+      </w:r>
+      <w:proofErr w:type="spellStart"/>
+      <w:r>
+        <w:rPr>
+          <w:rFonts w:cstheme="minorHAnsi"/>
+          <w:sz w:val="28"/>
+          <w:szCs w:val="28"/>
+        </w:rPr>
+        <w:t>biết</w:t>
+      </w:r>
+      <w:proofErr w:type="spellEnd"/>
+      <w:r>
+        <w:rPr>
+          <w:rFonts w:cstheme="minorHAnsi"/>
+          <w:sz w:val="28"/>
+          <w:szCs w:val="28"/>
+        </w:rPr>
+        <w:t>:</w:t>
+      </w:r>
+    </w:p>
+    <w:p>
+      <w:pPr>
+        <w:numPr>
+          <w:ilvl w:val="0"/>
+          <w:numId w:val="29"/>
+        </w:numPr>
+        <w:rPr>
+          <w:rFonts w:cstheme="minorHAnsi"/>
+          <w:sz w:val="28"/>
+          <w:szCs w:val="28"/>
+        </w:rPr>
+      </w:pPr>
+      <w:r>
+        <w:rPr>
+          <w:rFonts w:cstheme="minorHAnsi"/>
+          <w:sz w:val="28"/>
+          <w:szCs w:val="28"/>
+        </w:rPr>
+        <w:t xml:space="preserve">index → </w:t>
+      </w:r>
+      <w:proofErr w:type="spellStart"/>
+      <w:r>
+        <w:rPr>
+          <w:rFonts w:cstheme="minorHAnsi"/>
+          <w:sz w:val="28"/>
+          <w:szCs w:val="28"/>
+        </w:rPr>
+        <w:t>cho</w:t>
+      </w:r>
+      <w:proofErr w:type="spellEnd"/>
+      <w:r>
+        <w:rPr>
+          <w:rFonts w:cstheme="minorHAnsi"/>
+          <w:sz w:val="28"/>
+          <w:szCs w:val="28"/>
+        </w:rPr>
+        <w:t xml:space="preserve"> </w:t>
+      </w:r>
+      <w:proofErr w:type="spellStart"/>
+      <w:r>
+        <w:rPr>
+          <w:rFonts w:cstheme="minorHAnsi"/>
+          <w:sz w:val="28"/>
+          <w:szCs w:val="28"/>
+        </w:rPr>
+        <w:t>phép</w:t>
+      </w:r>
+      <w:proofErr w:type="spellEnd"/>
+      <w:r>
+        <w:rPr>
+          <w:rFonts w:cstheme="minorHAnsi"/>
+          <w:sz w:val="28"/>
+          <w:szCs w:val="28"/>
+        </w:rPr>
+        <w:t xml:space="preserve"> </w:t>
+      </w:r>
+      <w:proofErr w:type="spellStart"/>
+      <w:r>
+        <w:rPr>
+          <w:rFonts w:cstheme="minorHAnsi"/>
+          <w:sz w:val="28"/>
+          <w:szCs w:val="28"/>
+        </w:rPr>
+        <w:t>lập</w:t>
+      </w:r>
+      <w:proofErr w:type="spellEnd"/>
+      <w:r>
+        <w:rPr>
+          <w:rFonts w:cstheme="minorHAnsi"/>
+          <w:sz w:val="28"/>
+          <w:szCs w:val="28"/>
+        </w:rPr>
+        <w:t xml:space="preserve"> </w:t>
+      </w:r>
+      <w:proofErr w:type="spellStart"/>
+      <w:r>
+        <w:rPr>
+          <w:rFonts w:cstheme="minorHAnsi"/>
+          <w:sz w:val="28"/>
+          <w:szCs w:val="28"/>
+        </w:rPr>
+        <w:t>chỉ</w:t>
+      </w:r>
+      <w:proofErr w:type="spellEnd"/>
+      <w:r>
+        <w:rPr>
+          <w:rFonts w:cstheme="minorHAnsi"/>
+          <w:sz w:val="28"/>
+          <w:szCs w:val="28"/>
+        </w:rPr>
+        <w:t xml:space="preserve"> </w:t>
+      </w:r>
+      <w:proofErr w:type="spellStart"/>
+      <w:r>
+        <w:rPr>
+          <w:rFonts w:cstheme="minorHAnsi"/>
+          <w:sz w:val="28"/>
+          <w:szCs w:val="28"/>
+        </w:rPr>
+        <w:t>mục</w:t>
+      </w:r>
+      <w:proofErr w:type="spellEnd"/>
+    </w:p>
+    <w:p>
+      <w:pPr>
+        <w:numPr>
+          <w:ilvl w:val="0"/>
+          <w:numId w:val="29"/>
+        </w:numPr>
+        <w:rPr>
+          <w:rFonts w:cstheme="minorHAnsi"/>
+          <w:sz w:val="28"/>
+          <w:szCs w:val="28"/>
+        </w:rPr>
+      </w:pPr>
+      <w:proofErr w:type="spellStart"/>
+      <w:r>
+        <w:rPr>
+          <w:rFonts w:cstheme="minorHAnsi"/>
+          <w:sz w:val="28"/>
+          <w:szCs w:val="28"/>
+        </w:rPr>
+        <w:t>noindex</w:t>
+      </w:r>
+      <w:proofErr w:type="spellEnd"/>
+      <w:r>
+        <w:rPr>
+          <w:rFonts w:cstheme="minorHAnsi"/>
+          <w:sz w:val="28"/>
+          <w:szCs w:val="28"/>
+        </w:rPr>
+        <w:t xml:space="preserve"> → </w:t>
+      </w:r>
+      <w:proofErr w:type="spellStart"/>
+      <w:r>
+        <w:rPr>
+          <w:rFonts w:cstheme="minorHAnsi"/>
+          <w:sz w:val="28"/>
+          <w:szCs w:val="28"/>
+        </w:rPr>
+        <w:t>không</w:t>
+      </w:r>
+      <w:proofErr w:type="spellEnd"/>
+      <w:r>
+        <w:rPr>
+          <w:rFonts w:cstheme="minorHAnsi"/>
+          <w:sz w:val="28"/>
+          <w:szCs w:val="28"/>
+        </w:rPr>
+        <w:t xml:space="preserve"> </w:t>
+      </w:r>
+      <w:proofErr w:type="spellStart"/>
+      <w:r>
+        <w:rPr>
+          <w:rFonts w:cstheme="minorHAnsi"/>
+          <w:sz w:val="28"/>
+          <w:szCs w:val="28"/>
+        </w:rPr>
+        <w:t>cho</w:t>
+      </w:r>
+      <w:proofErr w:type="spellEnd"/>
+      <w:r>
+        <w:rPr>
+          <w:rFonts w:cstheme="minorHAnsi"/>
+          <w:sz w:val="28"/>
+          <w:szCs w:val="28"/>
+        </w:rPr>
+        <w:t xml:space="preserve"> </w:t>
+      </w:r>
+      <w:proofErr w:type="spellStart"/>
+      <w:r>
+        <w:rPr>
+          <w:rFonts w:cstheme="minorHAnsi"/>
+          <w:sz w:val="28"/>
+          <w:szCs w:val="28"/>
+        </w:rPr>
+        <w:t>lên</w:t>
+      </w:r>
+      <w:proofErr w:type="spellEnd"/>
+      <w:r>
+        <w:rPr>
+          <w:rFonts w:cstheme="minorHAnsi"/>
+          <w:sz w:val="28"/>
+          <w:szCs w:val="28"/>
+        </w:rPr>
+        <w:t xml:space="preserve"> Google</w:t>
+      </w:r>
+    </w:p>
+    <w:p>
+      <w:pPr>
+        <w:numPr>
+          <w:ilvl w:val="0"/>
+          <w:numId w:val="29"/>
+        </w:numPr>
+        <w:rPr>
+          <w:rFonts w:cstheme="minorHAnsi"/>
+          <w:sz w:val="28"/>
+          <w:szCs w:val="28"/>
+        </w:rPr>
+      </w:pPr>
+      <w:r>
+        <w:rPr>
+          <w:rFonts w:cstheme="minorHAnsi"/>
+          <w:sz w:val="28"/>
+          <w:szCs w:val="28"/>
+        </w:rPr>
+        <w:t xml:space="preserve">follow → </w:t>
+      </w:r>
+      <w:proofErr w:type="spellStart"/>
+      <w:r>
+        <w:rPr>
+          <w:rFonts w:cstheme="minorHAnsi"/>
+          <w:sz w:val="28"/>
+          <w:szCs w:val="28"/>
+        </w:rPr>
+        <w:t>cho</w:t>
+      </w:r>
+      <w:proofErr w:type="spellEnd"/>
+      <w:r>
+        <w:rPr>
+          <w:rFonts w:cstheme="minorHAnsi"/>
+          <w:sz w:val="28"/>
+          <w:szCs w:val="28"/>
+        </w:rPr>
+        <w:t xml:space="preserve"> bot </w:t>
+      </w:r>
+      <w:proofErr w:type="spellStart"/>
+      <w:r>
+        <w:rPr>
+          <w:rFonts w:cstheme="minorHAnsi"/>
+          <w:sz w:val="28"/>
+          <w:szCs w:val="28"/>
+        </w:rPr>
+        <w:t>theo</w:t>
+      </w:r>
+      <w:proofErr w:type="spellEnd"/>
+      <w:r>
+        <w:rPr>
+          <w:rFonts w:cstheme="minorHAnsi"/>
+          <w:sz w:val="28"/>
+          <w:szCs w:val="28"/>
+        </w:rPr>
+        <w:t xml:space="preserve"> link</w:t>
+      </w:r>
+    </w:p>
+    <w:p>
+      <w:pPr>
+        <w:numPr>
+          <w:ilvl w:val="0"/>
+          <w:numId w:val="29"/>
+        </w:numPr>
+        <w:rPr>
+          <w:rFonts w:cstheme="minorHAnsi"/>
+          <w:sz w:val="28"/>
+          <w:szCs w:val="28"/>
+        </w:rPr>
+      </w:pPr>
+      <w:proofErr w:type="spellStart"/>
+      <w:r>
+        <w:rPr>
+          <w:rFonts w:cstheme="minorHAnsi"/>
+          <w:sz w:val="28"/>
+          <w:szCs w:val="28"/>
+        </w:rPr>
+        <w:t>nofollow</w:t>
+      </w:r>
+      <w:proofErr w:type="spellEnd"/>
+      <w:r>
+        <w:rPr>
+          <w:rFonts w:cstheme="minorHAnsi"/>
+          <w:sz w:val="28"/>
+          <w:szCs w:val="28"/>
+        </w:rPr>
+        <w:t xml:space="preserve"> → </w:t>
+      </w:r>
+      <w:proofErr w:type="spellStart"/>
+      <w:r>
+        <w:rPr>
+          <w:rFonts w:cstheme="minorHAnsi"/>
+          <w:sz w:val="28"/>
+          <w:szCs w:val="28"/>
+        </w:rPr>
+        <w:t>không</w:t>
+      </w:r>
+      <w:proofErr w:type="spellEnd"/>
+      <w:r>
+        <w:rPr>
+          <w:rFonts w:cstheme="minorHAnsi"/>
+          <w:sz w:val="28"/>
+          <w:szCs w:val="28"/>
+        </w:rPr>
+        <w:t xml:space="preserve"> </w:t>
+      </w:r>
+      <w:proofErr w:type="spellStart"/>
+      <w:r>
+        <w:rPr>
+          <w:rFonts w:cstheme="minorHAnsi"/>
+          <w:sz w:val="28"/>
+          <w:szCs w:val="28"/>
+        </w:rPr>
+        <w:t>theo</w:t>
+      </w:r>
+      <w:proofErr w:type="spellEnd"/>
+      <w:r>
+        <w:rPr>
+          <w:rFonts w:cstheme="minorHAnsi"/>
+          <w:sz w:val="28"/>
+          <w:szCs w:val="28"/>
+        </w:rPr>
+        <w:t xml:space="preserve"> link</w:t>
+      </w:r>
+    </w:p>
+    <w:p>
+      <w:pPr>
+        <w:rPr>
+          <w:rFonts w:cstheme="minorHAnsi"/>
+          <w:sz w:val="28"/>
+          <w:szCs w:val="28"/>
+        </w:rPr>
+      </w:pPr>
+      <w:r>
+        <w:rPr>
+          <w:rFonts w:cstheme="minorHAnsi"/>
+          <w:sz w:val="28"/>
+          <w:szCs w:val="28"/>
+        </w:rPr>
+        <w:pict w14:anchorId="7A4C43F0">
+          <v:rect id="_x0000_i1056" style="width:0;height:1.5pt" o:hralign="center" o:hrstd="t" o:hr="t" fillcolor="#a0a0a0" stroked="f"/>
+        </w:pict>
+      </w:r>
+    </w:p>
+    <w:p>
+      <w:pPr>
+        <w:rPr>
+          <w:rFonts w:cstheme="minorHAnsi"/>
+          <w:sz w:val="28"/>
+          <w:szCs w:val="28"/>
+        </w:rPr>
+      </w:pPr>
+      <w:r>
+        <w:rPr>
+          <w:rFonts w:cstheme="minorHAnsi"/>
+          <w:sz w:val="28"/>
+          <w:szCs w:val="28"/>
+        </w:rPr>
+        <w:t>3️</w:t>
+      </w:r>
+      <w:r>
+        <w:rPr>
+          <w:rFonts w:ascii="Segoe UI Symbol" w:hAnsi="Segoe UI Symbol" w:cs="Segoe UI Symbol"/>
+          <w:sz w:val="28"/>
+          <w:szCs w:val="28"/>
+        </w:rPr>
+        <w:t>⃣</w:t>
+      </w:r>
+      <w:r>
+        <w:rPr>
+          <w:rFonts w:cstheme="minorHAnsi"/>
+          <w:sz w:val="28"/>
+          <w:szCs w:val="28"/>
+        </w:rPr>
+        <w:t xml:space="preserve"> Viewport (</w:t>
+      </w:r>
+      <w:proofErr w:type="spellStart"/>
+      <w:r>
+        <w:rPr>
+          <w:rFonts w:cstheme="minorHAnsi"/>
+          <w:sz w:val="28"/>
+          <w:szCs w:val="28"/>
+        </w:rPr>
+        <w:t>gián</w:t>
+      </w:r>
+      <w:proofErr w:type="spellEnd"/>
+      <w:r>
+        <w:rPr>
+          <w:rFonts w:cstheme="minorHAnsi"/>
+          <w:sz w:val="28"/>
+          <w:szCs w:val="28"/>
+        </w:rPr>
+        <w:t xml:space="preserve"> </w:t>
+      </w:r>
+      <w:proofErr w:type="spellStart"/>
+      <w:r>
+        <w:rPr>
+          <w:rFonts w:cstheme="minorHAnsi"/>
+          <w:sz w:val="28"/>
+          <w:szCs w:val="28"/>
+        </w:rPr>
+        <w:t>tiếp</w:t>
+      </w:r>
+      <w:proofErr w:type="spellEnd"/>
+      <w:r>
+        <w:rPr>
+          <w:rFonts w:cstheme="minorHAnsi"/>
+          <w:sz w:val="28"/>
+          <w:szCs w:val="28"/>
+        </w:rPr>
+        <w:t xml:space="preserve"> </w:t>
+      </w:r>
+      <w:proofErr w:type="spellStart"/>
+      <w:r>
+        <w:rPr>
+          <w:rFonts w:cstheme="minorHAnsi"/>
+          <w:sz w:val="28"/>
+          <w:szCs w:val="28"/>
+        </w:rPr>
+        <w:t>ảnh</w:t>
+      </w:r>
+      <w:proofErr w:type="spellEnd"/>
+      <w:r>
+        <w:rPr>
+          <w:rFonts w:cstheme="minorHAnsi"/>
+          <w:sz w:val="28"/>
+          <w:szCs w:val="28"/>
+        </w:rPr>
+        <w:t xml:space="preserve"> </w:t>
+      </w:r>
+      <w:proofErr w:type="spellStart"/>
+      <w:r>
+        <w:rPr>
+          <w:rFonts w:cstheme="minorHAnsi"/>
+          <w:sz w:val="28"/>
+          <w:szCs w:val="28"/>
+        </w:rPr>
+        <w:t>hưởng</w:t>
+      </w:r>
+      <w:proofErr w:type="spellEnd"/>
+      <w:r>
+        <w:rPr>
+          <w:rFonts w:cstheme="minorHAnsi"/>
+          <w:sz w:val="28"/>
+          <w:szCs w:val="28"/>
+        </w:rPr>
+        <w:t xml:space="preserve"> SEO)</w:t>
+      </w:r>
+    </w:p>
+    <w:p>
+      <w:pPr>
+        <w:rPr>
+          <w:rFonts w:cstheme="minorHAnsi"/>
+          <w:sz w:val="28"/>
+          <w:szCs w:val="28"/>
+        </w:rPr>
+      </w:pPr>
+      <w:r>
+        <w:rPr>
+          <w:rFonts w:cstheme="minorHAnsi"/>
+          <w:sz w:val="28"/>
+          <w:szCs w:val="28"/>
+        </w:rPr>
+        <w:t>&lt;meta name="viewport" content="width=device-width, initial-scale=1.0"&gt;</w:t>
+      </w:r>
+    </w:p>
+    <w:p>
+      <w:pPr>
+        <w:rPr>
+          <w:rFonts w:cstheme="minorHAnsi"/>
+          <w:sz w:val="28"/>
+          <w:szCs w:val="28"/>
+        </w:rPr>
+      </w:pPr>
+      <w:proofErr w:type="spellStart"/>
+      <w:r>
+        <w:rPr>
+          <w:rFonts w:cstheme="minorHAnsi"/>
+          <w:sz w:val="28"/>
+          <w:szCs w:val="28"/>
+        </w:rPr>
+        <w:t>Giúp</w:t>
+      </w:r>
+      <w:proofErr w:type="spellEnd"/>
+      <w:r>
+        <w:rPr>
+          <w:rFonts w:cstheme="minorHAnsi"/>
+          <w:sz w:val="28"/>
+          <w:szCs w:val="28"/>
+        </w:rPr>
+        <w:t xml:space="preserve"> responsive. Google </w:t>
+      </w:r>
+      <w:proofErr w:type="spellStart"/>
+      <w:r>
+        <w:rPr>
+          <w:rFonts w:cstheme="minorHAnsi"/>
+          <w:sz w:val="28"/>
+          <w:szCs w:val="28"/>
+        </w:rPr>
+        <w:t>ưu</w:t>
+      </w:r>
+      <w:proofErr w:type="spellEnd"/>
+      <w:r>
+        <w:rPr>
+          <w:rFonts w:cstheme="minorHAnsi"/>
+          <w:sz w:val="28"/>
+          <w:szCs w:val="28"/>
+        </w:rPr>
+        <w:t xml:space="preserve"> </w:t>
+      </w:r>
+      <w:proofErr w:type="spellStart"/>
+      <w:r>
+        <w:rPr>
+          <w:rFonts w:cstheme="minorHAnsi"/>
+          <w:sz w:val="28"/>
+          <w:szCs w:val="28"/>
+        </w:rPr>
+        <w:t>tiên</w:t>
+      </w:r>
+      <w:proofErr w:type="spellEnd"/>
+      <w:r>
+        <w:rPr>
+          <w:rFonts w:cstheme="minorHAnsi"/>
+          <w:sz w:val="28"/>
+          <w:szCs w:val="28"/>
+        </w:rPr>
+        <w:t xml:space="preserve"> mobile-friendly.</w:t>
+      </w:r>
+    </w:p>
+    <w:p>
+      <w:pPr>
+        <w:rPr>
+          <w:rFonts w:cstheme="minorHAnsi"/>
+          <w:sz w:val="28"/>
+          <w:szCs w:val="28"/>
+        </w:rPr>
+      </w:pPr>
+      <w:r>
+        <w:rPr>
+          <w:rFonts w:cstheme="minorHAnsi"/>
+          <w:sz w:val="28"/>
+          <w:szCs w:val="28"/>
+        </w:rPr>
+        <w:pict w14:anchorId="5AD754AF">
+          <v:rect id="_x0000_i1057" style="width:0;height:1.5pt" o:hralign="center" o:hrstd="t" o:hr="t" fillcolor="#a0a0a0" stroked="f"/>
+        </w:pict>
+      </w:r>
+    </w:p>
+    <w:p>
+      <w:pPr>
+        <w:rPr>
+          <w:rFonts w:cstheme="minorHAnsi"/>
+          <w:sz w:val="28"/>
+          <w:szCs w:val="28"/>
+        </w:rPr>
+      </w:pPr>
+      <w:r>
+        <w:rPr>
+          <w:rFonts w:cstheme="minorHAnsi"/>
+          <w:sz w:val="28"/>
+          <w:szCs w:val="28"/>
+        </w:rPr>
+        <w:t>4️</w:t>
+      </w:r>
+      <w:r>
+        <w:rPr>
+          <w:rFonts w:ascii="Segoe UI Symbol" w:hAnsi="Segoe UI Symbol" w:cs="Segoe UI Symbol"/>
+          <w:sz w:val="28"/>
+          <w:szCs w:val="28"/>
+        </w:rPr>
+        <w:t>⃣</w:t>
+      </w:r>
+      <w:r>
+        <w:rPr>
+          <w:rFonts w:cstheme="minorHAnsi"/>
+          <w:sz w:val="28"/>
+          <w:szCs w:val="28"/>
+        </w:rPr>
+        <w:t xml:space="preserve"> Open Graph (</w:t>
+      </w:r>
+      <w:proofErr w:type="spellStart"/>
+      <w:r>
+        <w:rPr>
+          <w:rFonts w:cstheme="minorHAnsi"/>
+          <w:sz w:val="28"/>
+          <w:szCs w:val="28"/>
+        </w:rPr>
+        <w:t>khi</w:t>
+      </w:r>
+      <w:proofErr w:type="spellEnd"/>
+      <w:r>
+        <w:rPr>
+          <w:rFonts w:cstheme="minorHAnsi"/>
+          <w:sz w:val="28"/>
+          <w:szCs w:val="28"/>
+        </w:rPr>
+        <w:t xml:space="preserve"> chia </w:t>
+      </w:r>
+      <w:proofErr w:type="spellStart"/>
+      <w:r>
+        <w:rPr>
+          <w:rFonts w:cstheme="minorHAnsi"/>
+          <w:sz w:val="28"/>
+          <w:szCs w:val="28"/>
+        </w:rPr>
+        <w:t>sẻ</w:t>
+      </w:r>
+      <w:proofErr w:type="spellEnd"/>
+      <w:r>
+        <w:rPr>
+          <w:rFonts w:cstheme="minorHAnsi"/>
+          <w:sz w:val="28"/>
+          <w:szCs w:val="28"/>
+        </w:rPr>
+        <w:t xml:space="preserve"> </w:t>
+      </w:r>
+      <w:proofErr w:type="spellStart"/>
+      <w:r>
+        <w:rPr>
+          <w:rFonts w:cstheme="minorHAnsi"/>
+          <w:sz w:val="28"/>
+          <w:szCs w:val="28"/>
+        </w:rPr>
+        <w:t>mạng</w:t>
+      </w:r>
+      <w:proofErr w:type="spellEnd"/>
+      <w:r>
+        <w:rPr>
+          <w:rFonts w:cstheme="minorHAnsi"/>
+          <w:sz w:val="28"/>
+          <w:szCs w:val="28"/>
+        </w:rPr>
+        <w:t xml:space="preserve"> </w:t>
+      </w:r>
+      <w:proofErr w:type="spellStart"/>
+      <w:r>
+        <w:rPr>
+          <w:rFonts w:cstheme="minorHAnsi"/>
+          <w:sz w:val="28"/>
+          <w:szCs w:val="28"/>
+        </w:rPr>
+        <w:t>xã</w:t>
+      </w:r>
+      <w:proofErr w:type="spellEnd"/>
+      <w:r>
+        <w:rPr>
+          <w:rFonts w:cstheme="minorHAnsi"/>
+          <w:sz w:val="28"/>
+          <w:szCs w:val="28"/>
+        </w:rPr>
+        <w:t xml:space="preserve"> </w:t>
+      </w:r>
+      <w:proofErr w:type="spellStart"/>
+      <w:r>
+        <w:rPr>
+          <w:rFonts w:cstheme="minorHAnsi"/>
+          <w:sz w:val="28"/>
+          <w:szCs w:val="28"/>
+        </w:rPr>
+        <w:t>hội</w:t>
+      </w:r>
+      <w:proofErr w:type="spellEnd"/>
+      <w:r>
+        <w:rPr>
+          <w:rFonts w:cstheme="minorHAnsi"/>
+          <w:sz w:val="28"/>
+          <w:szCs w:val="28"/>
+        </w:rPr>
+        <w:t>)</w:t>
+      </w:r>
+    </w:p>
+    <w:p>
+      <w:pPr>
+        <w:rPr>
+          <w:rFonts w:cstheme="minorHAnsi"/>
+          <w:sz w:val="28"/>
+          <w:szCs w:val="28"/>
+        </w:rPr>
+      </w:pPr>
+      <w:r>
+        <w:rPr>
+          <w:rFonts w:cstheme="minorHAnsi"/>
+          <w:sz w:val="28"/>
+          <w:szCs w:val="28"/>
+        </w:rPr>
+        <w:lastRenderedPageBreak/>
+        <w:t xml:space="preserve">Do Facebook </w:t>
+      </w:r>
+      <w:proofErr w:type="spellStart"/>
+      <w:r>
+        <w:rPr>
+          <w:rFonts w:cstheme="minorHAnsi"/>
+          <w:sz w:val="28"/>
+          <w:szCs w:val="28"/>
+        </w:rPr>
+        <w:t>phát</w:t>
+      </w:r>
+      <w:proofErr w:type="spellEnd"/>
+      <w:r>
+        <w:rPr>
+          <w:rFonts w:cstheme="minorHAnsi"/>
+          <w:sz w:val="28"/>
+          <w:szCs w:val="28"/>
+        </w:rPr>
+        <w:t xml:space="preserve"> </w:t>
+      </w:r>
+      <w:proofErr w:type="spellStart"/>
+      <w:r>
+        <w:rPr>
+          <w:rFonts w:cstheme="minorHAnsi"/>
+          <w:sz w:val="28"/>
+          <w:szCs w:val="28"/>
+        </w:rPr>
+        <w:t>triển</w:t>
+      </w:r>
+      <w:proofErr w:type="spellEnd"/>
+      <w:r>
+        <w:rPr>
+          <w:rFonts w:cstheme="minorHAnsi"/>
+          <w:sz w:val="28"/>
+          <w:szCs w:val="28"/>
+        </w:rPr>
+        <w:t>:</w:t>
+      </w:r>
+    </w:p>
+    <w:p>
+      <w:pPr>
+        <w:rPr>
+          <w:rFonts w:cstheme="minorHAnsi"/>
+          <w:sz w:val="28"/>
+          <w:szCs w:val="28"/>
+        </w:rPr>
+      </w:pPr>
+      <w:r>
+        <w:rPr>
+          <w:rFonts w:cstheme="minorHAnsi"/>
+          <w:sz w:val="28"/>
+          <w:szCs w:val="28"/>
+        </w:rPr>
+        <w:t>&lt;meta property="</w:t>
+      </w:r>
+      <w:proofErr w:type="spellStart"/>
+      <w:proofErr w:type="gramStart"/>
+      <w:r>
+        <w:rPr>
+          <w:rFonts w:cstheme="minorHAnsi"/>
+          <w:sz w:val="28"/>
+          <w:szCs w:val="28"/>
+        </w:rPr>
+        <w:t>og:title</w:t>
+      </w:r>
+      <w:proofErr w:type="spellEnd"/>
+      <w:proofErr w:type="gramEnd"/>
+      <w:r>
+        <w:rPr>
+          <w:rFonts w:cstheme="minorHAnsi"/>
+          <w:sz w:val="28"/>
+          <w:szCs w:val="28"/>
+        </w:rPr>
+        <w:t xml:space="preserve">" content="Học Web </w:t>
+      </w:r>
+      <w:proofErr w:type="spellStart"/>
+      <w:r>
+        <w:rPr>
+          <w:rFonts w:cstheme="minorHAnsi"/>
+          <w:sz w:val="28"/>
+          <w:szCs w:val="28"/>
+        </w:rPr>
+        <w:t>Cơ</w:t>
+      </w:r>
+      <w:proofErr w:type="spellEnd"/>
+      <w:r>
+        <w:rPr>
+          <w:rFonts w:cstheme="minorHAnsi"/>
+          <w:sz w:val="28"/>
+          <w:szCs w:val="28"/>
+        </w:rPr>
+        <w:t xml:space="preserve"> </w:t>
+      </w:r>
+      <w:proofErr w:type="spellStart"/>
+      <w:r>
+        <w:rPr>
+          <w:rFonts w:cstheme="minorHAnsi"/>
+          <w:sz w:val="28"/>
+          <w:szCs w:val="28"/>
+        </w:rPr>
+        <w:t>Bản</w:t>
+      </w:r>
+      <w:proofErr w:type="spellEnd"/>
+      <w:r>
+        <w:rPr>
+          <w:rFonts w:cstheme="minorHAnsi"/>
+          <w:sz w:val="28"/>
+          <w:szCs w:val="28"/>
+        </w:rPr>
+        <w:t>"&gt;</w:t>
+      </w:r>
+      <w:r>
+        <w:rPr>
+          <w:rFonts w:cstheme="minorHAnsi"/>
+          <w:sz w:val="28"/>
+          <w:szCs w:val="28"/>
+        </w:rPr>
+        <w:br/>
+        <w:t>&lt;meta property="</w:t>
+      </w:r>
+      <w:proofErr w:type="spellStart"/>
+      <w:proofErr w:type="gramStart"/>
+      <w:r>
+        <w:rPr>
+          <w:rFonts w:cstheme="minorHAnsi"/>
+          <w:sz w:val="28"/>
+          <w:szCs w:val="28"/>
+        </w:rPr>
+        <w:t>og:description</w:t>
+      </w:r>
+      <w:proofErr w:type="spellEnd"/>
+      <w:proofErr w:type="gramEnd"/>
+      <w:r>
+        <w:rPr>
+          <w:rFonts w:cstheme="minorHAnsi"/>
+          <w:sz w:val="28"/>
+          <w:szCs w:val="28"/>
+        </w:rPr>
+        <w:t>" content="</w:t>
+      </w:r>
+      <w:proofErr w:type="spellStart"/>
+      <w:r>
+        <w:rPr>
+          <w:rFonts w:cstheme="minorHAnsi"/>
+          <w:sz w:val="28"/>
+          <w:szCs w:val="28"/>
+        </w:rPr>
+        <w:t>Khóa</w:t>
+      </w:r>
+      <w:proofErr w:type="spellEnd"/>
+      <w:r>
+        <w:rPr>
+          <w:rFonts w:cstheme="minorHAnsi"/>
+          <w:sz w:val="28"/>
+          <w:szCs w:val="28"/>
+        </w:rPr>
+        <w:t xml:space="preserve"> </w:t>
+      </w:r>
+      <w:proofErr w:type="spellStart"/>
+      <w:r>
+        <w:rPr>
+          <w:rFonts w:cstheme="minorHAnsi"/>
+          <w:sz w:val="28"/>
+          <w:szCs w:val="28"/>
+        </w:rPr>
+        <w:t>học</w:t>
+      </w:r>
+      <w:proofErr w:type="spellEnd"/>
+      <w:r>
+        <w:rPr>
+          <w:rFonts w:cstheme="minorHAnsi"/>
+          <w:sz w:val="28"/>
+          <w:szCs w:val="28"/>
+        </w:rPr>
+        <w:t xml:space="preserve"> HTML CSS JS </w:t>
+      </w:r>
+      <w:proofErr w:type="spellStart"/>
+      <w:r>
+        <w:rPr>
+          <w:rFonts w:cstheme="minorHAnsi"/>
+          <w:sz w:val="28"/>
+          <w:szCs w:val="28"/>
+        </w:rPr>
+        <w:t>cho</w:t>
+      </w:r>
+      <w:proofErr w:type="spellEnd"/>
+      <w:r>
+        <w:rPr>
+          <w:rFonts w:cstheme="minorHAnsi"/>
+          <w:sz w:val="28"/>
+          <w:szCs w:val="28"/>
+        </w:rPr>
+        <w:t xml:space="preserve"> </w:t>
+      </w:r>
+      <w:proofErr w:type="spellStart"/>
+      <w:r>
+        <w:rPr>
+          <w:rFonts w:cstheme="minorHAnsi"/>
+          <w:sz w:val="28"/>
+          <w:szCs w:val="28"/>
+        </w:rPr>
+        <w:t>người</w:t>
+      </w:r>
+      <w:proofErr w:type="spellEnd"/>
+      <w:r>
+        <w:rPr>
+          <w:rFonts w:cstheme="minorHAnsi"/>
+          <w:sz w:val="28"/>
+          <w:szCs w:val="28"/>
+        </w:rPr>
+        <w:t xml:space="preserve"> </w:t>
+      </w:r>
+      <w:proofErr w:type="spellStart"/>
+      <w:r>
+        <w:rPr>
+          <w:rFonts w:cstheme="minorHAnsi"/>
+          <w:sz w:val="28"/>
+          <w:szCs w:val="28"/>
+        </w:rPr>
+        <w:t>mới</w:t>
+      </w:r>
+      <w:proofErr w:type="spellEnd"/>
+      <w:r>
+        <w:rPr>
+          <w:rFonts w:cstheme="minorHAnsi"/>
+          <w:sz w:val="28"/>
+          <w:szCs w:val="28"/>
+        </w:rPr>
+        <w:t>"&gt;</w:t>
+      </w:r>
+      <w:r>
+        <w:rPr>
+          <w:rFonts w:cstheme="minorHAnsi"/>
+          <w:sz w:val="28"/>
+          <w:szCs w:val="28"/>
+        </w:rPr>
+        <w:br/>
+        <w:t>&lt;meta property="</w:t>
+      </w:r>
+      <w:proofErr w:type="spellStart"/>
+      <w:proofErr w:type="gramStart"/>
+      <w:r>
+        <w:rPr>
+          <w:rFonts w:cstheme="minorHAnsi"/>
+          <w:sz w:val="28"/>
+          <w:szCs w:val="28"/>
+        </w:rPr>
+        <w:t>og:image</w:t>
+      </w:r>
+      <w:proofErr w:type="spellEnd"/>
+      <w:proofErr w:type="gramEnd"/>
+      <w:r>
+        <w:rPr>
+          <w:rFonts w:cstheme="minorHAnsi"/>
+          <w:sz w:val="28"/>
+          <w:szCs w:val="28"/>
+        </w:rPr>
+        <w:t>" content="https://example.com/image.jpg"&gt;</w:t>
+      </w:r>
+    </w:p>
+    <w:p>
+      <w:pPr>
+        <w:rPr>
+          <w:rFonts w:cstheme="minorHAnsi"/>
+          <w:sz w:val="28"/>
+          <w:szCs w:val="28"/>
+        </w:rPr>
+      </w:pPr>
+      <w:r>
+        <w:rPr>
+          <w:rFonts w:ascii="Segoe UI Emoji" w:hAnsi="Segoe UI Emoji" w:cs="Segoe UI Emoji"/>
+          <w:sz w:val="28"/>
+          <w:szCs w:val="28"/>
+        </w:rPr>
+        <w:t>👉</w:t>
+      </w:r>
+      <w:r>
+        <w:rPr>
+          <w:rFonts w:cstheme="minorHAnsi"/>
+          <w:sz w:val="28"/>
+          <w:szCs w:val="28"/>
+        </w:rPr>
+        <w:t xml:space="preserve"> Khi share link </w:t>
+      </w:r>
+      <w:proofErr w:type="spellStart"/>
+      <w:r>
+        <w:rPr>
+          <w:rFonts w:cstheme="minorHAnsi"/>
+          <w:sz w:val="28"/>
+          <w:szCs w:val="28"/>
+        </w:rPr>
+        <w:t>lên</w:t>
+      </w:r>
+      <w:proofErr w:type="spellEnd"/>
+      <w:r>
+        <w:rPr>
+          <w:rFonts w:cstheme="minorHAnsi"/>
+          <w:sz w:val="28"/>
+          <w:szCs w:val="28"/>
+        </w:rPr>
+        <w:t xml:space="preserve"> Facebook </w:t>
+      </w:r>
+      <w:proofErr w:type="spellStart"/>
+      <w:r>
+        <w:rPr>
+          <w:rFonts w:cstheme="minorHAnsi"/>
+          <w:sz w:val="28"/>
+          <w:szCs w:val="28"/>
+        </w:rPr>
+        <w:t>sẽ</w:t>
+      </w:r>
+      <w:proofErr w:type="spellEnd"/>
+      <w:r>
+        <w:rPr>
+          <w:rFonts w:cstheme="minorHAnsi"/>
+          <w:sz w:val="28"/>
+          <w:szCs w:val="28"/>
+        </w:rPr>
+        <w:t xml:space="preserve"> </w:t>
+      </w:r>
+      <w:proofErr w:type="spellStart"/>
+      <w:r>
+        <w:rPr>
+          <w:rFonts w:cstheme="minorHAnsi"/>
+          <w:sz w:val="28"/>
+          <w:szCs w:val="28"/>
+        </w:rPr>
+        <w:t>hiển</w:t>
+      </w:r>
+      <w:proofErr w:type="spellEnd"/>
+      <w:r>
+        <w:rPr>
+          <w:rFonts w:cstheme="minorHAnsi"/>
+          <w:sz w:val="28"/>
+          <w:szCs w:val="28"/>
+        </w:rPr>
+        <w:t xml:space="preserve"> </w:t>
+      </w:r>
+      <w:proofErr w:type="spellStart"/>
+      <w:r>
+        <w:rPr>
+          <w:rFonts w:cstheme="minorHAnsi"/>
+          <w:sz w:val="28"/>
+          <w:szCs w:val="28"/>
+        </w:rPr>
+        <w:t>thị</w:t>
+      </w:r>
+      <w:proofErr w:type="spellEnd"/>
+      <w:r>
+        <w:rPr>
+          <w:rFonts w:cstheme="minorHAnsi"/>
+          <w:sz w:val="28"/>
+          <w:szCs w:val="28"/>
+        </w:rPr>
+        <w:t xml:space="preserve"> </w:t>
+      </w:r>
+      <w:proofErr w:type="spellStart"/>
+      <w:r>
+        <w:rPr>
+          <w:rFonts w:cstheme="minorHAnsi"/>
+          <w:sz w:val="28"/>
+          <w:szCs w:val="28"/>
+        </w:rPr>
+        <w:t>ảnh</w:t>
+      </w:r>
+      <w:proofErr w:type="spellEnd"/>
+      <w:r>
+        <w:rPr>
+          <w:rFonts w:cstheme="minorHAnsi"/>
+          <w:sz w:val="28"/>
+          <w:szCs w:val="28"/>
+        </w:rPr>
+        <w:t xml:space="preserve"> + </w:t>
+      </w:r>
+      <w:proofErr w:type="spellStart"/>
+      <w:r>
+        <w:rPr>
+          <w:rFonts w:cstheme="minorHAnsi"/>
+          <w:sz w:val="28"/>
+          <w:szCs w:val="28"/>
+        </w:rPr>
+        <w:t>tiêu</w:t>
+      </w:r>
+      <w:proofErr w:type="spellEnd"/>
+      <w:r>
+        <w:rPr>
+          <w:rFonts w:cstheme="minorHAnsi"/>
+          <w:sz w:val="28"/>
+          <w:szCs w:val="28"/>
+        </w:rPr>
+        <w:t xml:space="preserve"> </w:t>
+      </w:r>
+      <w:proofErr w:type="spellStart"/>
+      <w:r>
+        <w:rPr>
+          <w:rFonts w:cstheme="minorHAnsi"/>
+          <w:sz w:val="28"/>
+          <w:szCs w:val="28"/>
+        </w:rPr>
+        <w:t>đề</w:t>
+      </w:r>
+      <w:proofErr w:type="spellEnd"/>
+      <w:r>
+        <w:rPr>
+          <w:rFonts w:cstheme="minorHAnsi"/>
+          <w:sz w:val="28"/>
+          <w:szCs w:val="28"/>
+        </w:rPr>
+        <w:t xml:space="preserve"> </w:t>
+      </w:r>
+      <w:proofErr w:type="spellStart"/>
+      <w:r>
+        <w:rPr>
+          <w:rFonts w:cstheme="minorHAnsi"/>
+          <w:sz w:val="28"/>
+          <w:szCs w:val="28"/>
+        </w:rPr>
+        <w:t>đẹp</w:t>
+      </w:r>
+      <w:proofErr w:type="spellEnd"/>
+      <w:r>
+        <w:rPr>
+          <w:rFonts w:cstheme="minorHAnsi"/>
+          <w:sz w:val="28"/>
+          <w:szCs w:val="28"/>
+        </w:rPr>
+        <w:t>.</w:t>
+      </w:r>
     </w:p>
     <w:p>
       <w:pPr>
@@ -37012,9 +38866,9 @@
     </w:lvl>
   </w:abstractNum>
   <w:abstractNum w:abstractNumId="15" w15:restartNumberingAfterBreak="0">
-    <w:nsid w:val="542C55C9"/>
+    <w:nsid w:val="540458C9"/>
     <w:multiLevelType w:val="multilevel"/>
-    <w:tmpl w:val="6D20DB38"/>
+    <w:tmpl w:val="AE1E2094"/>
     <w:lvl w:ilvl="0">
       <w:start w:val="1"/>
       <w:numFmt w:val="bullet"/>
@@ -37161,6 +39015,155 @@
     </w:lvl>
   </w:abstractNum>
   <w:abstractNum w:abstractNumId="16" w15:restartNumberingAfterBreak="0">
+    <w:nsid w:val="542C55C9"/>
+    <w:multiLevelType w:val="multilevel"/>
+    <w:tmpl w:val="6D20DB38"/>
+    <w:lvl w:ilvl="0">
+      <w:start w:val="1"/>
+      <w:numFmt w:val="bullet"/>
+      <w:lvlText w:val=""/>
+      <w:lvlJc w:val="left"/>
+      <w:pPr>
+        <w:tabs>
+          <w:tab w:val="num" w:pos="720"/>
+        </w:tabs>
+        <w:ind w:left="720" w:hanging="360"/>
+      </w:pPr>
+      <w:rPr>
+        <w:rFonts w:ascii="Symbol" w:hAnsi="Symbol" w:hint="default"/>
+        <w:sz w:val="20"/>
+      </w:rPr>
+    </w:lvl>
+    <w:lvl w:ilvl="1" w:tentative="1">
+      <w:start w:val="1"/>
+      <w:numFmt w:val="bullet"/>
+      <w:lvlText w:val="o"/>
+      <w:lvlJc w:val="left"/>
+      <w:pPr>
+        <w:tabs>
+          <w:tab w:val="num" w:pos="1440"/>
+        </w:tabs>
+        <w:ind w:left="1440" w:hanging="360"/>
+      </w:pPr>
+      <w:rPr>
+        <w:rFonts w:ascii="Courier New" w:hAnsi="Courier New" w:hint="default"/>
+        <w:sz w:val="20"/>
+      </w:rPr>
+    </w:lvl>
+    <w:lvl w:ilvl="2" w:tentative="1">
+      <w:start w:val="1"/>
+      <w:numFmt w:val="bullet"/>
+      <w:lvlText w:val=""/>
+      <w:lvlJc w:val="left"/>
+      <w:pPr>
+        <w:tabs>
+          <w:tab w:val="num" w:pos="2160"/>
+        </w:tabs>
+        <w:ind w:left="2160" w:hanging="360"/>
+      </w:pPr>
+      <w:rPr>
+        <w:rFonts w:ascii="Wingdings" w:hAnsi="Wingdings" w:hint="default"/>
+        <w:sz w:val="20"/>
+      </w:rPr>
+    </w:lvl>
+    <w:lvl w:ilvl="3" w:tentative="1">
+      <w:start w:val="1"/>
+      <w:numFmt w:val="bullet"/>
+      <w:lvlText w:val=""/>
+      <w:lvlJc w:val="left"/>
+      <w:pPr>
+        <w:tabs>
+          <w:tab w:val="num" w:pos="2880"/>
+        </w:tabs>
+        <w:ind w:left="2880" w:hanging="360"/>
+      </w:pPr>
+      <w:rPr>
+        <w:rFonts w:ascii="Wingdings" w:hAnsi="Wingdings" w:hint="default"/>
+        <w:sz w:val="20"/>
+      </w:rPr>
+    </w:lvl>
+    <w:lvl w:ilvl="4" w:tentative="1">
+      <w:start w:val="1"/>
+      <w:numFmt w:val="bullet"/>
+      <w:lvlText w:val=""/>
+      <w:lvlJc w:val="left"/>
+      <w:pPr>
+        <w:tabs>
+          <w:tab w:val="num" w:pos="3600"/>
+        </w:tabs>
+        <w:ind w:left="3600" w:hanging="360"/>
+      </w:pPr>
+      <w:rPr>
+        <w:rFonts w:ascii="Wingdings" w:hAnsi="Wingdings" w:hint="default"/>
+        <w:sz w:val="20"/>
+      </w:rPr>
+    </w:lvl>
+    <w:lvl w:ilvl="5" w:tentative="1">
+      <w:start w:val="1"/>
+      <w:numFmt w:val="bullet"/>
+      <w:lvlText w:val=""/>
+      <w:lvlJc w:val="left"/>
+      <w:pPr>
+        <w:tabs>
+          <w:tab w:val="num" w:pos="4320"/>
+        </w:tabs>
+        <w:ind w:left="4320" w:hanging="360"/>
+      </w:pPr>
+      <w:rPr>
+        <w:rFonts w:ascii="Wingdings" w:hAnsi="Wingdings" w:hint="default"/>
+        <w:sz w:val="20"/>
+      </w:rPr>
+    </w:lvl>
+    <w:lvl w:ilvl="6" w:tentative="1">
+      <w:start w:val="1"/>
+      <w:numFmt w:val="bullet"/>
+      <w:lvlText w:val=""/>
+      <w:lvlJc w:val="left"/>
+      <w:pPr>
+        <w:tabs>
+          <w:tab w:val="num" w:pos="5040"/>
+        </w:tabs>
+        <w:ind w:left="5040" w:hanging="360"/>
+      </w:pPr>
+      <w:rPr>
+        <w:rFonts w:ascii="Wingdings" w:hAnsi="Wingdings" w:hint="default"/>
+        <w:sz w:val="20"/>
+      </w:rPr>
+    </w:lvl>
+    <w:lvl w:ilvl="7" w:tentative="1">
+      <w:start w:val="1"/>
+      <w:numFmt w:val="bullet"/>
+      <w:lvlText w:val=""/>
+      <w:lvlJc w:val="left"/>
+      <w:pPr>
+        <w:tabs>
+          <w:tab w:val="num" w:pos="5760"/>
+        </w:tabs>
+        <w:ind w:left="5760" w:hanging="360"/>
+      </w:pPr>
+      <w:rPr>
+        <w:rFonts w:ascii="Wingdings" w:hAnsi="Wingdings" w:hint="default"/>
+        <w:sz w:val="20"/>
+      </w:rPr>
+    </w:lvl>
+    <w:lvl w:ilvl="8" w:tentative="1">
+      <w:start w:val="1"/>
+      <w:numFmt w:val="bullet"/>
+      <w:lvlText w:val=""/>
+      <w:lvlJc w:val="left"/>
+      <w:pPr>
+        <w:tabs>
+          <w:tab w:val="num" w:pos="6480"/>
+        </w:tabs>
+        <w:ind w:left="6480" w:hanging="360"/>
+      </w:pPr>
+      <w:rPr>
+        <w:rFonts w:ascii="Wingdings" w:hAnsi="Wingdings" w:hint="default"/>
+        <w:sz w:val="20"/>
+      </w:rPr>
+    </w:lvl>
+  </w:abstractNum>
+  <w:abstractNum w:abstractNumId="17" w15:restartNumberingAfterBreak="0">
     <w:nsid w:val="573F5759"/>
     <w:multiLevelType w:val="multilevel"/>
     <w:tmpl w:val="67C69F8A"/>
@@ -37309,7 +39312,7 @@
       </w:rPr>
     </w:lvl>
   </w:abstractNum>
-  <w:abstractNum w:abstractNumId="17" w15:restartNumberingAfterBreak="0">
+  <w:abstractNum w:abstractNumId="18" w15:restartNumberingAfterBreak="0">
     <w:nsid w:val="5A1B19E2"/>
     <w:multiLevelType w:val="multilevel"/>
     <w:tmpl w:val="36C2315A"/>
@@ -37458,7 +39461,7 @@
       </w:rPr>
     </w:lvl>
   </w:abstractNum>
-  <w:abstractNum w:abstractNumId="18" w15:restartNumberingAfterBreak="0">
+  <w:abstractNum w:abstractNumId="19" w15:restartNumberingAfterBreak="0">
     <w:nsid w:val="5AC2146C"/>
     <w:multiLevelType w:val="hybridMultilevel"/>
     <w:tmpl w:val="486E20EA"/>
@@ -37571,7 +39574,7 @@
       </w:rPr>
     </w:lvl>
   </w:abstractNum>
-  <w:abstractNum w:abstractNumId="19" w15:restartNumberingAfterBreak="0">
+  <w:abstractNum w:abstractNumId="20" w15:restartNumberingAfterBreak="0">
     <w:nsid w:val="5D2812D8"/>
     <w:multiLevelType w:val="hybridMultilevel"/>
     <w:tmpl w:val="3B64C8C8"/>
@@ -37684,10 +39687,10 @@
       </w:rPr>
     </w:lvl>
   </w:abstractNum>
-  <w:abstractNum w:abstractNumId="20" w15:restartNumberingAfterBreak="0">
+  <w:abstractNum w:abstractNumId="21" w15:restartNumberingAfterBreak="0">
     <w:nsid w:val="605D196E"/>
     <w:multiLevelType w:val="hybridMultilevel"/>
-    <w:tmpl w:val="91D051FC"/>
+    <w:tmpl w:val="7F0208E0"/>
     <w:lvl w:ilvl="0" w:tplc="054C9CC0">
       <w:start w:val="1"/>
       <w:numFmt w:val="bullet"/>
@@ -37797,7 +39800,7 @@
       </w:rPr>
     </w:lvl>
   </w:abstractNum>
-  <w:abstractNum w:abstractNumId="21" w15:restartNumberingAfterBreak="0">
+  <w:abstractNum w:abstractNumId="22" w15:restartNumberingAfterBreak="0">
     <w:nsid w:val="61B118FB"/>
     <w:multiLevelType w:val="multilevel"/>
     <w:tmpl w:val="38EC2802"/>
@@ -37946,7 +39949,7 @@
       </w:rPr>
     </w:lvl>
   </w:abstractNum>
-  <w:abstractNum w:abstractNumId="22" w15:restartNumberingAfterBreak="0">
+  <w:abstractNum w:abstractNumId="23" w15:restartNumberingAfterBreak="0">
     <w:nsid w:val="65CC1926"/>
     <w:multiLevelType w:val="multilevel"/>
     <w:tmpl w:val="035E9712"/>
@@ -38095,7 +40098,7 @@
       </w:rPr>
     </w:lvl>
   </w:abstractNum>
-  <w:abstractNum w:abstractNumId="23" w15:restartNumberingAfterBreak="0">
+  <w:abstractNum w:abstractNumId="24" w15:restartNumberingAfterBreak="0">
     <w:nsid w:val="65F078DE"/>
     <w:multiLevelType w:val="multilevel"/>
     <w:tmpl w:val="77847186"/>
@@ -38208,7 +40211,7 @@
       </w:pPr>
     </w:lvl>
   </w:abstractNum>
-  <w:abstractNum w:abstractNumId="24" w15:restartNumberingAfterBreak="0">
+  <w:abstractNum w:abstractNumId="25" w15:restartNumberingAfterBreak="0">
     <w:nsid w:val="77931D7F"/>
     <w:multiLevelType w:val="multilevel"/>
     <w:tmpl w:val="922C1ACE"/>
@@ -38357,7 +40360,7 @@
       </w:rPr>
     </w:lvl>
   </w:abstractNum>
-  <w:abstractNum w:abstractNumId="25" w15:restartNumberingAfterBreak="0">
+  <w:abstractNum w:abstractNumId="26" w15:restartNumberingAfterBreak="0">
     <w:nsid w:val="78411E20"/>
     <w:multiLevelType w:val="multilevel"/>
     <w:tmpl w:val="D77AF60A"/>
@@ -38506,7 +40509,7 @@
       </w:rPr>
     </w:lvl>
   </w:abstractNum>
-  <w:abstractNum w:abstractNumId="26" w15:restartNumberingAfterBreak="0">
+  <w:abstractNum w:abstractNumId="27" w15:restartNumberingAfterBreak="0">
     <w:nsid w:val="7B22094D"/>
     <w:multiLevelType w:val="multilevel"/>
     <w:tmpl w:val="10922D60"/>
@@ -38655,7 +40658,7 @@
       </w:rPr>
     </w:lvl>
   </w:abstractNum>
-  <w:abstractNum w:abstractNumId="27" w15:restartNumberingAfterBreak="0">
+  <w:abstractNum w:abstractNumId="28" w15:restartNumberingAfterBreak="0">
     <w:nsid w:val="7F9121D4"/>
     <w:multiLevelType w:val="multilevel"/>
     <w:tmpl w:val="E200C682"/>
@@ -38805,16 +40808,16 @@
     </w:lvl>
   </w:abstractNum>
   <w:num w:numId="1" w16cid:durableId="262568773">
-    <w:abstractNumId w:val="18"/>
+    <w:abstractNumId w:val="19"/>
   </w:num>
   <w:num w:numId="2" w16cid:durableId="593906680">
     <w:abstractNumId w:val="10"/>
   </w:num>
   <w:num w:numId="3" w16cid:durableId="119037388">
-    <w:abstractNumId w:val="27"/>
+    <w:abstractNumId w:val="28"/>
   </w:num>
   <w:num w:numId="4" w16cid:durableId="1976326121">
-    <w:abstractNumId w:val="16"/>
+    <w:abstractNumId w:val="17"/>
   </w:num>
   <w:num w:numId="5" w16cid:durableId="1584685356">
     <w:abstractNumId w:val="5"/>
@@ -38826,13 +40829,13 @@
     <w:abstractNumId w:val="11"/>
   </w:num>
   <w:num w:numId="8" w16cid:durableId="363210231">
-    <w:abstractNumId w:val="26"/>
+    <w:abstractNumId w:val="27"/>
   </w:num>
   <w:num w:numId="9" w16cid:durableId="1462260377">
-    <w:abstractNumId w:val="15"/>
+    <w:abstractNumId w:val="16"/>
   </w:num>
   <w:num w:numId="10" w16cid:durableId="1487169284">
-    <w:abstractNumId w:val="19"/>
+    <w:abstractNumId w:val="20"/>
   </w:num>
   <w:num w:numId="11" w16cid:durableId="464323387">
     <w:abstractNumId w:val="3"/>
@@ -38841,10 +40844,10 @@
     <w:abstractNumId w:val="12"/>
   </w:num>
   <w:num w:numId="13" w16cid:durableId="277612370">
-    <w:abstractNumId w:val="21"/>
+    <w:abstractNumId w:val="22"/>
   </w:num>
   <w:num w:numId="14" w16cid:durableId="402459655">
-    <w:abstractNumId w:val="22"/>
+    <w:abstractNumId w:val="23"/>
   </w:num>
   <w:num w:numId="15" w16cid:durableId="200673925">
     <w:abstractNumId w:val="6"/>
@@ -38853,10 +40856,10 @@
     <w:abstractNumId w:val="9"/>
   </w:num>
   <w:num w:numId="17" w16cid:durableId="1529297960">
-    <w:abstractNumId w:val="17"/>
+    <w:abstractNumId w:val="18"/>
   </w:num>
   <w:num w:numId="18" w16cid:durableId="1075859902">
-    <w:abstractNumId w:val="25"/>
+    <w:abstractNumId w:val="26"/>
   </w:num>
   <w:num w:numId="19" w16cid:durableId="46999735">
     <w:abstractNumId w:val="7"/>
@@ -38865,13 +40868,13 @@
     <w:abstractNumId w:val="4"/>
   </w:num>
   <w:num w:numId="21" w16cid:durableId="1479035821">
-    <w:abstractNumId w:val="20"/>
+    <w:abstractNumId w:val="21"/>
   </w:num>
   <w:num w:numId="22" w16cid:durableId="154808866">
     <w:abstractNumId w:val="8"/>
   </w:num>
   <w:num w:numId="23" w16cid:durableId="1268192632">
-    <w:abstractNumId w:val="23"/>
+    <w:abstractNumId w:val="24"/>
   </w:num>
   <w:num w:numId="24" w16cid:durableId="1293055440">
     <w:abstractNumId w:val="14"/>
@@ -38886,7 +40889,10 @@
     <w:abstractNumId w:val="0"/>
   </w:num>
   <w:num w:numId="28" w16cid:durableId="1742365968">
-    <w:abstractNumId w:val="24"/>
+    <w:abstractNumId w:val="25"/>
+  </w:num>
+  <w:num w:numId="29" w16cid:durableId="327103308">
+    <w:abstractNumId w:val="15"/>
   </w:num>
 </w:numbering>
 </file>

</xml_diff>